<commit_message>
1. Update the report
</commit_message>
<xml_diff>
--- a/MM803-Assignment2-Report-V1.0.1.docx
+++ b/MM803-Assignment2-Report-V1.0.1.docx
@@ -92,8 +92,6 @@
           <w:szCs w:val="56"/>
         </w:rPr>
       </w:pPr>
-      <w:proofErr w:type="spellStart"/>
-      <w:proofErr w:type="gramStart"/>
       <w:r>
         <w:rPr>
           <w:rFonts w:ascii="Times New Roman" w:hAnsi="Times New Roman" w:cs="Times New Roman"/>
@@ -101,27 +99,7 @@
           <w:sz w:val="56"/>
           <w:szCs w:val="56"/>
         </w:rPr>
-        <w:t>Xinyao</w:t>
-      </w:r>
-      <w:proofErr w:type="spellEnd"/>
-      <w:r>
-        <w:rPr>
-          <w:rFonts w:ascii="Times New Roman" w:hAnsi="Times New Roman" w:cs="Times New Roman"/>
-          <w:b/>
-          <w:sz w:val="56"/>
-          <w:szCs w:val="56"/>
-        </w:rPr>
-        <w:t>(</w:t>
-      </w:r>
-      <w:proofErr w:type="gramEnd"/>
-      <w:r>
-        <w:rPr>
-          <w:rFonts w:ascii="Times New Roman" w:hAnsi="Times New Roman" w:cs="Times New Roman"/>
-          <w:b/>
-          <w:sz w:val="56"/>
-          <w:szCs w:val="56"/>
-        </w:rPr>
-        <w:t>Alvin) Sun</w:t>
+        <w:t>Xinyao(Alvin) Sun</w:t>
       </w:r>
     </w:p>
     <w:p>
@@ -511,25 +489,7 @@
           <w:sz w:val="24"/>
           <w:szCs w:val="24"/>
         </w:rPr>
-        <w:t xml:space="preserve"> function in </w:t>
-      </w:r>
-      <w:proofErr w:type="spellStart"/>
-      <w:r>
-        <w:rPr>
-          <w:rFonts w:ascii="Times New Roman" w:hAnsi="Times New Roman" w:cs="Times New Roman"/>
-          <w:sz w:val="24"/>
-          <w:szCs w:val="24"/>
-        </w:rPr>
-        <w:t>Matlab</w:t>
-      </w:r>
-      <w:proofErr w:type="spellEnd"/>
-      <w:r>
-        <w:rPr>
-          <w:rFonts w:ascii="Times New Roman" w:hAnsi="Times New Roman" w:cs="Times New Roman"/>
-          <w:sz w:val="24"/>
-          <w:szCs w:val="24"/>
-        </w:rPr>
-        <w:t xml:space="preserve"> for fusing the ABC and BCD </w:t>
+        <w:t xml:space="preserve"> function in Matlab for fusing the ABC and BCD </w:t>
       </w:r>
       <w:r>
         <w:rPr>
@@ -1645,18 +1605,7 @@
           <w:szCs w:val="23"/>
           <w:shd w:val="clear" w:color="auto" w:fill="FFFFFF"/>
         </w:rPr>
-        <w:t xml:space="preserve"> image</w:t>
-      </w:r>
-      <w:r>
-        <w:rPr>
-          <w:rFonts w:ascii="Times New Roman" w:hAnsi="Times New Roman" w:cs="Times New Roman"/>
-          <w:bCs/>
-          <w:color w:val="333333"/>
-          <w:sz w:val="24"/>
-          <w:szCs w:val="23"/>
-          <w:shd w:val="clear" w:color="auto" w:fill="FFFFFF"/>
-        </w:rPr>
-        <w:t xml:space="preserve"> than the </w:t>
+        <w:t xml:space="preserve"> image than the </w:t>
       </w:r>
       <w:r>
         <w:rPr>
@@ -2223,13 +2172,7 @@
         <w:rPr>
           <w:noProof/>
         </w:rPr>
-        <w:t xml:space="preserve"> the noise. </w:t>
-      </w:r>
-      <w:r>
-        <w:rPr>
-          <w:noProof/>
-        </w:rPr>
-        <w:t xml:space="preserve">Then </w:t>
+        <w:t xml:space="preserve"> the noise. Then </w:t>
       </w:r>
       <w:r>
         <w:rPr>
@@ -2241,31 +2184,7 @@
         <w:rPr>
           <w:noProof/>
         </w:rPr>
-        <w:t>e</w:t>
-      </w:r>
-      <w:r>
-        <w:rPr>
-          <w:noProof/>
-        </w:rPr>
-        <w:t xml:space="preserve"> a Mask and set </w:t>
-      </w:r>
-      <w:r>
-        <w:rPr>
-          <w:noProof/>
-        </w:rPr>
-        <w:t>these entries to 0</w:t>
-      </w:r>
-      <w:r>
-        <w:rPr>
-          <w:noProof/>
-        </w:rPr>
-        <w:t xml:space="preserve"> </w:t>
-      </w:r>
-      <w:r>
-        <w:rPr>
-          <w:noProof/>
-        </w:rPr>
-        <w:t xml:space="preserve">others to 1 as shown below, then apply the mask </w:t>
+        <w:t xml:space="preserve">e a Mask and set these entries to 0 others to 1 as shown below, then apply the mask </w:t>
       </w:r>
       <w:r>
         <w:rPr>
@@ -2617,76 +2536,76 @@
         <w:rPr>
           <w:noProof/>
         </w:rPr>
-        <w:t>eliminate</w:t>
-      </w:r>
-      <w:r>
-        <w:rPr>
-          <w:noProof/>
-        </w:rPr>
-        <w:t xml:space="preserve"> their’s </w:t>
-      </w:r>
-      <w:r>
-        <w:rPr>
-          <w:noProof/>
-        </w:rPr>
-        <w:t>correspo</w:t>
-      </w:r>
-      <w:r>
-        <w:rPr>
-          <w:noProof/>
-        </w:rPr>
-        <w:t>nd</w:t>
-      </w:r>
-      <w:r>
-        <w:rPr>
-          <w:noProof/>
-        </w:rPr>
-        <w:t>ing</w:t>
-      </w:r>
-      <w:r>
-        <w:rPr>
-          <w:noProof/>
-        </w:rPr>
-        <w:t xml:space="preserve"> frequency fro</w:t>
-      </w:r>
-      <w:r>
-        <w:rPr>
-          <w:noProof/>
-        </w:rPr>
-        <w:t>m the Noisy</w:t>
-      </w:r>
-      <w:r>
-        <w:rPr>
-          <w:noProof/>
-        </w:rPr>
-        <w:t xml:space="preserve"> Image, I can </w:t>
-      </w:r>
-      <w:r>
-        <w:rPr>
-          <w:noProof/>
-        </w:rPr>
-        <w:t>rem</w:t>
-      </w:r>
-      <w:r>
-        <w:rPr>
-          <w:noProof/>
-        </w:rPr>
-        <w:t>ov</w:t>
-      </w:r>
-      <w:r>
-        <w:rPr>
-          <w:noProof/>
-        </w:rPr>
-        <w:t>e</w:t>
-      </w:r>
-      <w:r>
-        <w:rPr>
-          <w:noProof/>
-        </w:rPr>
-        <w:t xml:space="preserve"> the noise.</w:t>
+        <w:t>eliminate their</w:t>
       </w:r>
       <w:bookmarkStart w:id="0" w:name="_GoBack"/>
       <w:bookmarkEnd w:id="0"/>
+      <w:r>
+        <w:rPr>
+          <w:noProof/>
+        </w:rPr>
+        <w:t xml:space="preserve"> </w:t>
+      </w:r>
+      <w:r>
+        <w:rPr>
+          <w:noProof/>
+        </w:rPr>
+        <w:t>correspo</w:t>
+      </w:r>
+      <w:r>
+        <w:rPr>
+          <w:noProof/>
+        </w:rPr>
+        <w:t>nd</w:t>
+      </w:r>
+      <w:r>
+        <w:rPr>
+          <w:noProof/>
+        </w:rPr>
+        <w:t>ing</w:t>
+      </w:r>
+      <w:r>
+        <w:rPr>
+          <w:noProof/>
+        </w:rPr>
+        <w:t xml:space="preserve"> frequency fro</w:t>
+      </w:r>
+      <w:r>
+        <w:rPr>
+          <w:noProof/>
+        </w:rPr>
+        <w:t>m the Noisy</w:t>
+      </w:r>
+      <w:r>
+        <w:rPr>
+          <w:noProof/>
+        </w:rPr>
+        <w:t xml:space="preserve"> Image, I can </w:t>
+      </w:r>
+      <w:r>
+        <w:rPr>
+          <w:noProof/>
+        </w:rPr>
+        <w:t>rem</w:t>
+      </w:r>
+      <w:r>
+        <w:rPr>
+          <w:noProof/>
+        </w:rPr>
+        <w:t>ov</w:t>
+      </w:r>
+      <w:r>
+        <w:rPr>
+          <w:noProof/>
+        </w:rPr>
+        <w:t>e</w:t>
+      </w:r>
+      <w:r>
+        <w:rPr>
+          <w:noProof/>
+        </w:rPr>
+        <w:t xml:space="preserve"> the noise.</w:t>
+      </w:r>
     </w:p>
     <w:sectPr>
       <w:pgSz w:w="12240" w:h="15840"/>
@@ -3592,7 +3511,7 @@
 </file>
 
 <file path=customXml/itemProps1.xml><?xml version="1.0" encoding="utf-8"?>
-<ds:datastoreItem xmlns:ds="http://schemas.openxmlformats.org/officeDocument/2006/customXml" ds:itemID="{BB9ED41F-1AD2-46A4-BD3A-9BEDF6904643}">
+<ds:datastoreItem xmlns:ds="http://schemas.openxmlformats.org/officeDocument/2006/customXml" ds:itemID="{C21E513C-746D-4056-B8A6-883443F7AFC0}">
   <ds:schemaRefs>
     <ds:schemaRef ds:uri="http://schemas.openxmlformats.org/officeDocument/2006/bibliography"/>
   </ds:schemaRefs>

</xml_diff>